<commit_message>
Corretto l'errore sull'sql injection su Mongo db
controllate se va bene
</commit_message>
<xml_diff>
--- a/Relazione e diagrammi/Relazione/Architettura e scelte tecnologiche.docx
+++ b/Relazione e diagrammi/Relazione/Architettura e scelte tecnologiche.docx
@@ -1697,7 +1697,7 @@
         <w:rPr>
           <w:rtl w:val="0"/>
         </w:rPr>
-        <w:t xml:space="preserve"> La libreria </w:t>
+        <w:t xml:space="preserve">La libreria </w:t>
       </w:r>
       <w:r>
         <w:rPr>
@@ -5053,7 +5053,31 @@
         <w:rPr>
           <w:rtl w:val="0"/>
         </w:rPr>
-        <w:t xml:space="preserve">applicazione web si appoggia su un database non relazionale. Tutte le richieste di lettura e scrittura al database sono controllate dal server. Impossibili attacchi di </w:t>
+        <w:t xml:space="preserve">applicazione web si appoggia su un database non relazionale. MongoDB </w:t>
+      </w:r>
+      <w:r>
+        <w:rPr>
+          <w:rtl w:val="0"/>
+        </w:rPr>
+        <w:t xml:space="preserve">utilizza uno strumento </w:t>
+      </w:r>
+      <w:r>
+        <w:rPr>
+          <w:rtl w:val="0"/>
+        </w:rPr>
+        <w:t>sicuro per l</w:t>
+      </w:r>
+      <w:r>
+        <w:rPr>
+          <w:rtl w:val="0"/>
+        </w:rPr>
+        <w:t>’</w:t>
+      </w:r>
+      <w:r>
+        <w:rPr>
+          <w:rtl w:val="0"/>
+        </w:rPr>
+        <w:t xml:space="preserve">assemblaggio delle query, basato sul formato </w:t>
       </w:r>
       <w:r>
         <w:rPr>
@@ -5062,13 +5086,206 @@
           <w:rtl w:val="0"/>
           <w:lang w:val="it-IT"/>
         </w:rPr>
+        <w:t>Bynary JSON (BSON)</w:t>
+      </w:r>
+      <w:r>
+        <w:rPr>
+          <w:rtl w:val="0"/>
+        </w:rPr>
+        <w:t xml:space="preserve">. Non </w:t>
+      </w:r>
+      <w:r>
+        <w:rPr>
+          <w:rtl w:val="0"/>
+        </w:rPr>
+        <w:t xml:space="preserve">è </w:t>
+      </w:r>
+      <w:r>
+        <w:rPr>
+          <w:rtl w:val="0"/>
+        </w:rPr>
+        <w:t>possibile l</w:t>
+      </w:r>
+      <w:r>
+        <w:rPr>
+          <w:rtl w:val="0"/>
+        </w:rPr>
+        <w:t>’</w:t>
+      </w:r>
+      <w:r>
+        <w:rPr>
+          <w:rtl w:val="0"/>
+        </w:rPr>
+        <w:t xml:space="preserve">inserimento diretto di stringhe, quindi risultano impossibili attacchi di tipo </w:t>
+      </w:r>
+      <w:r>
+        <w:rPr>
+          <w:b w:val="1"/>
+          <w:bCs w:val="1"/>
+          <w:rtl w:val="0"/>
+          <w:lang w:val="it-IT"/>
+        </w:rPr>
         <w:t>SQL injection</w:t>
       </w:r>
       <w:r>
         <w:rPr>
           <w:rtl w:val="0"/>
         </w:rPr>
-        <w:t>.</w:t>
+        <w:t>. T</w:t>
+      </w:r>
+      <w:r>
+        <w:rPr>
+          <w:rtl w:val="0"/>
+        </w:rPr>
+        <w:t xml:space="preserve">uttavia, MongoDB </w:t>
+      </w:r>
+      <w:r>
+        <w:rPr>
+          <w:rtl w:val="0"/>
+        </w:rPr>
+        <w:t>permette di</w:t>
+      </w:r>
+      <w:r>
+        <w:rPr>
+          <w:rtl w:val="0"/>
+        </w:rPr>
+        <w:t xml:space="preserve"> eseguire </w:t>
+      </w:r>
+      <w:r>
+        <w:rPr>
+          <w:rtl w:val="0"/>
+        </w:rPr>
+        <w:t xml:space="preserve">codice </w:t>
+      </w:r>
+      <w:r>
+        <w:rPr>
+          <w:rtl w:val="0"/>
+          <w:lang w:val="en-US"/>
+        </w:rPr>
+        <w:t xml:space="preserve">JavaScript </w:t>
+      </w:r>
+      <w:r>
+        <w:rPr>
+          <w:rtl w:val="0"/>
+        </w:rPr>
+        <w:t xml:space="preserve">lato </w:t>
+      </w:r>
+      <w:r>
+        <w:rPr>
+          <w:rtl w:val="0"/>
+        </w:rPr>
+        <w:t xml:space="preserve">server all'interno delle operazioni </w:t>
+      </w:r>
+      <w:r>
+        <w:rPr>
+          <w:b w:val="1"/>
+          <w:bCs w:val="1"/>
+          <w:rtl w:val="0"/>
+          <w:lang w:val="en-US"/>
+        </w:rPr>
+        <w:t>$where</w:t>
+      </w:r>
+      <w:r>
+        <w:rPr>
+          <w:rtl w:val="0"/>
+        </w:rPr>
+        <w:t xml:space="preserve"> e </w:t>
+      </w:r>
+      <w:r>
+        <w:rPr>
+          <w:b w:val="1"/>
+          <w:bCs w:val="1"/>
+          <w:rtl w:val="0"/>
+          <w:lang w:val="en-US"/>
+        </w:rPr>
+        <w:t>mapReduce</w:t>
+      </w:r>
+      <w:r>
+        <w:rPr>
+          <w:rtl w:val="0"/>
+        </w:rPr>
+        <w:t xml:space="preserve">. </w:t>
+      </w:r>
+      <w:r>
+        <w:rPr>
+          <w:rtl w:val="0"/>
+        </w:rPr>
+        <w:t>Ci</w:t>
+      </w:r>
+      <w:r>
+        <w:rPr>
+          <w:rtl w:val="0"/>
+        </w:rPr>
+        <w:t xml:space="preserve">ò </w:t>
+      </w:r>
+      <w:r>
+        <w:rPr>
+          <w:rtl w:val="0"/>
+        </w:rPr>
+        <w:t xml:space="preserve">introduce un </w:t>
+      </w:r>
+      <w:r>
+        <w:rPr>
+          <w:rtl w:val="0"/>
+        </w:rPr>
+        <w:t>potenziale vettore di iniezione</w:t>
+      </w:r>
+      <w:r>
+        <w:rPr>
+          <w:rtl w:val="0"/>
+        </w:rPr>
+        <w:t xml:space="preserve"> molto pericoloso</w:t>
+      </w:r>
+      <w:r>
+        <w:rPr>
+          <w:rtl w:val="0"/>
+        </w:rPr>
+        <w:t xml:space="preserve">. </w:t>
+      </w:r>
+      <w:r>
+        <w:rPr>
+          <w:rtl w:val="0"/>
+        </w:rPr>
+        <w:t xml:space="preserve">Questo tipo di attacco prende il nome di </w:t>
+      </w:r>
+      <w:r>
+        <w:rPr>
+          <w:b w:val="1"/>
+          <w:bCs w:val="1"/>
+          <w:rtl w:val="0"/>
+          <w:lang w:val="it-IT"/>
+        </w:rPr>
+        <w:t>NoSQL injection</w:t>
+      </w:r>
+      <w:r>
+        <w:rPr>
+          <w:rtl w:val="0"/>
+        </w:rPr>
+        <w:t>. Poich</w:t>
+      </w:r>
+      <w:r>
+        <w:rPr>
+          <w:rtl w:val="0"/>
+        </w:rPr>
+        <w:t xml:space="preserve">é </w:t>
+      </w:r>
+      <w:r>
+        <w:rPr>
+          <w:rtl w:val="0"/>
+        </w:rPr>
+        <w:t>tutte le richieste di lettura e scrittura al database sono controllate e sanificate dal server dell</w:t>
+      </w:r>
+      <w:r>
+        <w:rPr>
+          <w:rtl w:val="0"/>
+        </w:rPr>
+        <w:t>’</w:t>
+      </w:r>
+      <w:r>
+        <w:rPr>
+          <w:rtl w:val="0"/>
+        </w:rPr>
+        <w:t>applicazione web, gli attacchi di tipo NoSQL injection non costituiscono un pericolo per la sicurezza del nostro sistema.</w:t>
       </w:r>
     </w:p>
     <w:p>

</xml_diff>